<commit_message>
Updated readme and word document
</commit_message>
<xml_diff>
--- a/docs/Share Your Thoughts.docx
+++ b/docs/Share Your Thoughts.docx
@@ -13,8 +13,6 @@
       <w:r>
         <w:t>Your Thoughts</w:t>
       </w:r>
-      <w:bookmarkStart w:id="1" w:name="_GoBack"/>
-      <w:bookmarkEnd w:id="1"/>
     </w:p>
     <w:bookmarkEnd w:id="0"/>
     <w:p>
@@ -33,7 +31,7 @@
     <w:p>
       <w:pPr>
         <w:pStyle w:val="Body"/>
-        <w:jc w:val="both"/>
+        <w:jc w:val="center"/>
       </w:pPr>
       <w:r>
         <w:rPr>
@@ -41,10 +39,10 @@
           <w:lang w:val="en-IN" w:eastAsia="en-IN" w:bidi="ar-SA"/>
         </w:rPr>
         <w:drawing>
-          <wp:inline distT="0" distB="0" distL="0" distR="0" wp14:anchorId="3B8672EC" wp14:editId="2FF3A09A">
-            <wp:extent cx="5457825" cy="2887834"/>
-            <wp:effectExtent l="0" t="0" r="0" b="8255"/>
-            <wp:docPr id="4" name="Picture 4" descr="C:\Senthil\Training\CMAD\cmad.jpg"/>
+          <wp:inline distT="0" distB="0" distL="0" distR="0">
+            <wp:extent cx="5381625" cy="3228975"/>
+            <wp:effectExtent l="0" t="0" r="9525" b="9525"/>
+            <wp:docPr id="3" name="Picture 3" descr="C:\Senthil\Training\CMAD\SYT_Architecture.jpg"/>
             <wp:cNvGraphicFramePr>
               <a:graphicFrameLocks xmlns:a="http://schemas.openxmlformats.org/drawingml/2006/main" noChangeAspect="1"/>
             </wp:cNvGraphicFramePr>
@@ -52,7 +50,7 @@
               <a:graphicData uri="http://schemas.openxmlformats.org/drawingml/2006/picture">
                 <pic:pic xmlns:pic="http://schemas.openxmlformats.org/drawingml/2006/picture">
                   <pic:nvPicPr>
-                    <pic:cNvPr id="0" name="Picture 4" descr="C:\Senthil\Training\CMAD\cmad.jpg"/>
+                    <pic:cNvPr id="0" name="Picture 1" descr="C:\Senthil\Training\CMAD\SYT_Architecture.jpg"/>
                     <pic:cNvPicPr>
                       <a:picLocks noChangeAspect="1" noChangeArrowheads="1"/>
                     </pic:cNvPicPr>
@@ -73,7 +71,7 @@
                   <pic:spPr bwMode="auto">
                     <a:xfrm>
                       <a:off x="0" y="0"/>
-                      <a:ext cx="5459505" cy="2888723"/>
+                      <a:ext cx="5381625" cy="3228975"/>
                     </a:xfrm>
                     <a:prstGeom prst="rect">
                       <a:avLst/>
@@ -186,9 +184,11 @@
       <w:pPr>
         <w:pStyle w:val="Heading3"/>
       </w:pPr>
+      <w:proofErr w:type="gramStart"/>
       <w:r>
         <w:t>Resources :</w:t>
       </w:r>
+      <w:proofErr w:type="gramEnd"/>
     </w:p>
     <w:p>
       <w:pPr>
@@ -659,12 +659,21 @@
                 <w:lang w:eastAsia="en-IN"/>
               </w:rPr>
             </w:pPr>
+            <w:proofErr w:type="spellStart"/>
             <w:r>
               <w:rPr>
                 <w:color w:val="000000"/>
                 <w:lang w:eastAsia="en-IN"/>
               </w:rPr>
-              <w:t>Params / Data</w:t>
+              <w:t>Params</w:t>
+            </w:r>
+            <w:proofErr w:type="spellEnd"/>
+            <w:r>
+              <w:rPr>
+                <w:color w:val="000000"/>
+                <w:lang w:eastAsia="en-IN"/>
+              </w:rPr>
+              <w:t xml:space="preserve"> / Data</w:t>
             </w:r>
           </w:p>
         </w:tc>
@@ -729,7 +738,23 @@
                 <w:color w:val="000000"/>
                 <w:lang w:eastAsia="en-IN"/>
               </w:rPr>
-              <w:t>/rest/syt/</w:t>
+              <w:t>/rest/</w:t>
+            </w:r>
+            <w:proofErr w:type="spellStart"/>
+            <w:r>
+              <w:rPr>
+                <w:color w:val="000000"/>
+                <w:lang w:eastAsia="en-IN"/>
+              </w:rPr>
+              <w:t>syt</w:t>
+            </w:r>
+            <w:proofErr w:type="spellEnd"/>
+            <w:r>
+              <w:rPr>
+                <w:color w:val="000000"/>
+                <w:lang w:eastAsia="en-IN"/>
+              </w:rPr>
+              <w:t>/</w:t>
             </w:r>
             <w:r>
               <w:rPr>
@@ -738,6 +763,69 @@
               </w:rPr>
               <w:t>posts</w:t>
             </w:r>
+            <w:r>
+              <w:rPr>
+                <w:color w:val="000000"/>
+                <w:lang w:eastAsia="en-IN"/>
+              </w:rPr>
+              <w:t>/recent alias</w:t>
+            </w:r>
+          </w:p>
+          <w:p>
+            <w:pPr>
+              <w:rPr>
+                <w:color w:val="000000"/>
+                <w:lang w:eastAsia="en-IN"/>
+              </w:rPr>
+            </w:pPr>
+            <w:r>
+              <w:rPr>
+                <w:color w:val="000000"/>
+                <w:lang w:eastAsia="en-IN"/>
+              </w:rPr>
+              <w:t>/rest/</w:t>
+            </w:r>
+            <w:proofErr w:type="spellStart"/>
+            <w:r>
+              <w:rPr>
+                <w:color w:val="000000"/>
+                <w:lang w:eastAsia="en-IN"/>
+              </w:rPr>
+              <w:t>syt</w:t>
+            </w:r>
+            <w:proofErr w:type="spellEnd"/>
+            <w:r>
+              <w:rPr>
+                <w:color w:val="000000"/>
+                <w:lang w:eastAsia="en-IN"/>
+              </w:rPr>
+              <w:t>/</w:t>
+            </w:r>
+            <w:proofErr w:type="spellStart"/>
+            <w:r>
+              <w:rPr>
+                <w:color w:val="000000"/>
+                <w:lang w:eastAsia="en-IN"/>
+              </w:rPr>
+              <w:t>posts?sort</w:t>
+            </w:r>
+            <w:proofErr w:type="spellEnd"/>
+            <w:r>
+              <w:rPr>
+                <w:color w:val="000000"/>
+                <w:lang w:eastAsia="en-IN"/>
+              </w:rPr>
+              <w:t>=-</w:t>
+            </w:r>
+            <w:proofErr w:type="spellStart"/>
+            <w:r>
+              <w:rPr>
+                <w:color w:val="000000"/>
+                <w:lang w:eastAsia="en-IN"/>
+              </w:rPr>
+              <w:t>ModifiedTime</w:t>
+            </w:r>
+            <w:proofErr w:type="spellEnd"/>
           </w:p>
         </w:tc>
         <w:tc>
@@ -1012,21 +1100,46 @@
                 <w:color w:val="000000"/>
                 <w:lang w:eastAsia="en-IN"/>
               </w:rPr>
-              <w:t>/rest/syt</w:t>
+              <w:t>/rest/</w:t>
+            </w:r>
+            <w:proofErr w:type="spellStart"/>
+            <w:r>
+              <w:rPr>
+                <w:color w:val="000000"/>
+                <w:lang w:eastAsia="en-IN"/>
+              </w:rPr>
+              <w:t>syt</w:t>
+            </w:r>
+            <w:proofErr w:type="spellEnd"/>
+            <w:r>
+              <w:rPr>
+                <w:color w:val="000000"/>
+                <w:lang w:eastAsia="en-IN"/>
+              </w:rPr>
+              <w:t>/</w:t>
+            </w:r>
+            <w:proofErr w:type="spellStart"/>
+            <w:r>
+              <w:rPr>
+                <w:color w:val="000000"/>
+                <w:lang w:eastAsia="en-IN"/>
+              </w:rPr>
+              <w:t>posts</w:t>
             </w:r>
             <w:r>
               <w:rPr>
                 <w:color w:val="000000"/>
                 <w:lang w:eastAsia="en-IN"/>
               </w:rPr>
-              <w:t>/posts</w:t>
+              <w:t>?Title</w:t>
             </w:r>
+            <w:proofErr w:type="spellEnd"/>
             <w:r>
               <w:rPr>
                 <w:color w:val="000000"/>
                 <w:lang w:eastAsia="en-IN"/>
               </w:rPr>
-              <w:t>?Title={text}</w:t>
+              <w:t>={text}</w:t>
             </w:r>
           </w:p>
         </w:tc>
@@ -1302,7 +1415,23 @@
                 <w:color w:val="000000"/>
                 <w:lang w:eastAsia="en-IN"/>
               </w:rPr>
-              <w:t>/rest/syt/user</w:t>
+              <w:t>/rest/</w:t>
+            </w:r>
+            <w:proofErr w:type="spellStart"/>
+            <w:r>
+              <w:rPr>
+                <w:color w:val="000000"/>
+                <w:lang w:eastAsia="en-IN"/>
+              </w:rPr>
+              <w:t>syt</w:t>
+            </w:r>
+            <w:proofErr w:type="spellEnd"/>
+            <w:r>
+              <w:rPr>
+                <w:color w:val="000000"/>
+                <w:lang w:eastAsia="en-IN"/>
+              </w:rPr>
+              <w:t>/user</w:t>
             </w:r>
             <w:r>
               <w:rPr>
@@ -1398,7 +1527,23 @@
                 <w:color w:val="000000"/>
                 <w:lang w:eastAsia="en-IN"/>
               </w:rPr>
-              <w:t>{email, Name,password}</w:t>
+              <w:t xml:space="preserve">{email, </w:t>
+            </w:r>
+            <w:proofErr w:type="spellStart"/>
+            <w:r>
+              <w:rPr>
+                <w:color w:val="000000"/>
+                <w:lang w:eastAsia="en-IN"/>
+              </w:rPr>
+              <w:t>Name,password</w:t>
+            </w:r>
+            <w:proofErr w:type="spellEnd"/>
+            <w:r>
+              <w:rPr>
+                <w:color w:val="000000"/>
+                <w:lang w:eastAsia="en-IN"/>
+              </w:rPr>
+              <w:t>}</w:t>
             </w:r>
           </w:p>
         </w:tc>
@@ -1707,7 +1852,23 @@
                 <w:color w:val="000000"/>
                 <w:lang w:eastAsia="en-IN"/>
               </w:rPr>
-              <w:t>/rest/syt/user</w:t>
+              <w:t>/rest/</w:t>
+            </w:r>
+            <w:proofErr w:type="spellStart"/>
+            <w:r>
+              <w:rPr>
+                <w:color w:val="000000"/>
+                <w:lang w:eastAsia="en-IN"/>
+              </w:rPr>
+              <w:t>syt</w:t>
+            </w:r>
+            <w:proofErr w:type="spellEnd"/>
+            <w:r>
+              <w:rPr>
+                <w:color w:val="000000"/>
+                <w:lang w:eastAsia="en-IN"/>
+              </w:rPr>
+              <w:t>/user</w:t>
             </w:r>
             <w:r>
               <w:rPr>
@@ -1803,7 +1964,23 @@
                 <w:color w:val="000000"/>
                 <w:lang w:eastAsia="en-IN"/>
               </w:rPr>
-              <w:t>{email,password}</w:t>
+              <w:t>{</w:t>
+            </w:r>
+            <w:proofErr w:type="spellStart"/>
+            <w:r>
+              <w:rPr>
+                <w:color w:val="000000"/>
+                <w:lang w:eastAsia="en-IN"/>
+              </w:rPr>
+              <w:t>email,password</w:t>
+            </w:r>
+            <w:proofErr w:type="spellEnd"/>
+            <w:r>
+              <w:rPr>
+                <w:color w:val="000000"/>
+                <w:lang w:eastAsia="en-IN"/>
+              </w:rPr>
+              <w:t>}</w:t>
             </w:r>
           </w:p>
         </w:tc>
@@ -2234,7 +2411,23 @@
                 <w:color w:val="000000"/>
                 <w:lang w:eastAsia="en-IN"/>
               </w:rPr>
-              <w:t>/rest/syt/user</w:t>
+              <w:t>/rest/</w:t>
+            </w:r>
+            <w:proofErr w:type="spellStart"/>
+            <w:r>
+              <w:rPr>
+                <w:color w:val="000000"/>
+                <w:lang w:eastAsia="en-IN"/>
+              </w:rPr>
+              <w:t>syt</w:t>
+            </w:r>
+            <w:proofErr w:type="spellEnd"/>
+            <w:r>
+              <w:rPr>
+                <w:color w:val="000000"/>
+                <w:lang w:eastAsia="en-IN"/>
+              </w:rPr>
+              <w:t>/user</w:t>
             </w:r>
             <w:r>
               <w:rPr>
@@ -2248,7 +2441,30 @@
                 <w:color w:val="000000"/>
                 <w:lang w:eastAsia="en-IN"/>
               </w:rPr>
-              <w:t>/{userid}</w:t>
+              <w:t>/{</w:t>
+            </w:r>
+            <w:proofErr w:type="spellStart"/>
+            <w:r>
+              <w:rPr>
+                <w:color w:val="000000"/>
+                <w:lang w:eastAsia="en-IN"/>
+              </w:rPr>
+              <w:t>userid</w:t>
+            </w:r>
+            <w:proofErr w:type="spellEnd"/>
+            <w:r>
+              <w:rPr>
+                <w:color w:val="000000"/>
+                <w:lang w:eastAsia="en-IN"/>
+              </w:rPr>
+              <w:t>}</w:t>
+            </w:r>
+            <w:r>
+              <w:rPr>
+                <w:color w:val="000000"/>
+                <w:lang w:eastAsia="en-IN"/>
+              </w:rPr>
+              <w:t>/posts/</w:t>
             </w:r>
           </w:p>
         </w:tc>
@@ -2524,7 +2740,23 @@
                 <w:color w:val="000000"/>
                 <w:lang w:eastAsia="en-IN"/>
               </w:rPr>
-              <w:t>/rest/syt/user</w:t>
+              <w:t>/rest/</w:t>
+            </w:r>
+            <w:proofErr w:type="spellStart"/>
+            <w:r>
+              <w:rPr>
+                <w:color w:val="000000"/>
+                <w:lang w:eastAsia="en-IN"/>
+              </w:rPr>
+              <w:t>syt</w:t>
+            </w:r>
+            <w:proofErr w:type="spellEnd"/>
+            <w:r>
+              <w:rPr>
+                <w:color w:val="000000"/>
+                <w:lang w:eastAsia="en-IN"/>
+              </w:rPr>
+              <w:t>/user</w:t>
             </w:r>
             <w:r>
               <w:rPr>
@@ -2538,7 +2770,23 @@
                 <w:color w:val="000000"/>
                 <w:lang w:eastAsia="en-IN"/>
               </w:rPr>
-              <w:t>/{userid}</w:t>
+              <w:t>/{</w:t>
+            </w:r>
+            <w:proofErr w:type="spellStart"/>
+            <w:r>
+              <w:rPr>
+                <w:color w:val="000000"/>
+                <w:lang w:eastAsia="en-IN"/>
+              </w:rPr>
+              <w:t>userid</w:t>
+            </w:r>
+            <w:proofErr w:type="spellEnd"/>
+            <w:r>
+              <w:rPr>
+                <w:color w:val="000000"/>
+                <w:lang w:eastAsia="en-IN"/>
+              </w:rPr>
+              <w:t>}</w:t>
             </w:r>
           </w:p>
         </w:tc>
@@ -2936,7 +3184,23 @@
                 <w:color w:val="000000"/>
                 <w:lang w:eastAsia="en-IN"/>
               </w:rPr>
-              <w:t>/rest/syt/user</w:t>
+              <w:t>/rest/</w:t>
+            </w:r>
+            <w:proofErr w:type="spellStart"/>
+            <w:r>
+              <w:rPr>
+                <w:color w:val="000000"/>
+                <w:lang w:eastAsia="en-IN"/>
+              </w:rPr>
+              <w:t>syt</w:t>
+            </w:r>
+            <w:proofErr w:type="spellEnd"/>
+            <w:r>
+              <w:rPr>
+                <w:color w:val="000000"/>
+                <w:lang w:eastAsia="en-IN"/>
+              </w:rPr>
+              <w:t>/user</w:t>
             </w:r>
             <w:r>
               <w:rPr>
@@ -2950,7 +3214,23 @@
                 <w:color w:val="000000"/>
                 <w:lang w:eastAsia="en-IN"/>
               </w:rPr>
-              <w:t>/{userid}/post</w:t>
+              <w:t>/{</w:t>
+            </w:r>
+            <w:proofErr w:type="spellStart"/>
+            <w:r>
+              <w:rPr>
+                <w:color w:val="000000"/>
+                <w:lang w:eastAsia="en-IN"/>
+              </w:rPr>
+              <w:t>userid</w:t>
+            </w:r>
+            <w:proofErr w:type="spellEnd"/>
+            <w:r>
+              <w:rPr>
+                <w:color w:val="000000"/>
+                <w:lang w:eastAsia="en-IN"/>
+              </w:rPr>
+              <w:t>}/post</w:t>
             </w:r>
             <w:r>
               <w:rPr>
@@ -3046,7 +3326,23 @@
                 <w:color w:val="000000"/>
                 <w:lang w:eastAsia="en-IN"/>
               </w:rPr>
-              <w:t>{Title,content}</w:t>
+              <w:t>{</w:t>
+            </w:r>
+            <w:proofErr w:type="spellStart"/>
+            <w:r>
+              <w:rPr>
+                <w:color w:val="000000"/>
+                <w:lang w:eastAsia="en-IN"/>
+              </w:rPr>
+              <w:t>Title,content</w:t>
+            </w:r>
+            <w:proofErr w:type="spellEnd"/>
+            <w:r>
+              <w:rPr>
+                <w:color w:val="000000"/>
+                <w:lang w:eastAsia="en-IN"/>
+              </w:rPr>
+              <w:t>}</w:t>
             </w:r>
           </w:p>
         </w:tc>
@@ -3355,7 +3651,23 @@
                 <w:color w:val="000000"/>
                 <w:lang w:eastAsia="en-IN"/>
               </w:rPr>
-              <w:t>/rest/syt/user</w:t>
+              <w:t>/rest/</w:t>
+            </w:r>
+            <w:proofErr w:type="spellStart"/>
+            <w:r>
+              <w:rPr>
+                <w:color w:val="000000"/>
+                <w:lang w:eastAsia="en-IN"/>
+              </w:rPr>
+              <w:t>syt</w:t>
+            </w:r>
+            <w:proofErr w:type="spellEnd"/>
+            <w:r>
+              <w:rPr>
+                <w:color w:val="000000"/>
+                <w:lang w:eastAsia="en-IN"/>
+              </w:rPr>
+              <w:t>/user</w:t>
             </w:r>
             <w:r>
               <w:rPr>
@@ -3369,7 +3681,23 @@
                 <w:color w:val="000000"/>
                 <w:lang w:eastAsia="en-IN"/>
               </w:rPr>
-              <w:t>/{userid}/post</w:t>
+              <w:t>/{</w:t>
+            </w:r>
+            <w:proofErr w:type="spellStart"/>
+            <w:r>
+              <w:rPr>
+                <w:color w:val="000000"/>
+                <w:lang w:eastAsia="en-IN"/>
+              </w:rPr>
+              <w:t>userid</w:t>
+            </w:r>
+            <w:proofErr w:type="spellEnd"/>
+            <w:r>
+              <w:rPr>
+                <w:color w:val="000000"/>
+                <w:lang w:eastAsia="en-IN"/>
+              </w:rPr>
+              <w:t>}/post</w:t>
             </w:r>
             <w:r>
               <w:rPr>
@@ -3383,7 +3711,23 @@
                 <w:color w:val="000000"/>
                 <w:lang w:eastAsia="en-IN"/>
               </w:rPr>
-              <w:t>/{postid}</w:t>
+              <w:t>/{</w:t>
+            </w:r>
+            <w:proofErr w:type="spellStart"/>
+            <w:r>
+              <w:rPr>
+                <w:color w:val="000000"/>
+                <w:lang w:eastAsia="en-IN"/>
+              </w:rPr>
+              <w:t>postid</w:t>
+            </w:r>
+            <w:proofErr w:type="spellEnd"/>
+            <w:r>
+              <w:rPr>
+                <w:color w:val="000000"/>
+                <w:lang w:eastAsia="en-IN"/>
+              </w:rPr>
+              <w:t>}</w:t>
             </w:r>
           </w:p>
         </w:tc>
@@ -3659,7 +4003,23 @@
                 <w:color w:val="000000"/>
                 <w:lang w:eastAsia="en-IN"/>
               </w:rPr>
-              <w:t>/rest/syt/user</w:t>
+              <w:t>/rest/</w:t>
+            </w:r>
+            <w:proofErr w:type="spellStart"/>
+            <w:r>
+              <w:rPr>
+                <w:color w:val="000000"/>
+                <w:lang w:eastAsia="en-IN"/>
+              </w:rPr>
+              <w:t>syt</w:t>
+            </w:r>
+            <w:proofErr w:type="spellEnd"/>
+            <w:r>
+              <w:rPr>
+                <w:color w:val="000000"/>
+                <w:lang w:eastAsia="en-IN"/>
+              </w:rPr>
+              <w:t>/user</w:t>
             </w:r>
             <w:r>
               <w:rPr>
@@ -3673,7 +4033,23 @@
                 <w:color w:val="000000"/>
                 <w:lang w:eastAsia="en-IN"/>
               </w:rPr>
-              <w:t>/{userid}/post</w:t>
+              <w:t>/{</w:t>
+            </w:r>
+            <w:proofErr w:type="spellStart"/>
+            <w:r>
+              <w:rPr>
+                <w:color w:val="000000"/>
+                <w:lang w:eastAsia="en-IN"/>
+              </w:rPr>
+              <w:t>userid</w:t>
+            </w:r>
+            <w:proofErr w:type="spellEnd"/>
+            <w:r>
+              <w:rPr>
+                <w:color w:val="000000"/>
+                <w:lang w:eastAsia="en-IN"/>
+              </w:rPr>
+              <w:t>}/post</w:t>
             </w:r>
             <w:r>
               <w:rPr>
@@ -3687,7 +4063,23 @@
                 <w:color w:val="000000"/>
                 <w:lang w:eastAsia="en-IN"/>
               </w:rPr>
-              <w:t>/{postid}</w:t>
+              <w:t>/{</w:t>
+            </w:r>
+            <w:proofErr w:type="spellStart"/>
+            <w:r>
+              <w:rPr>
+                <w:color w:val="000000"/>
+                <w:lang w:eastAsia="en-IN"/>
+              </w:rPr>
+              <w:t>postid</w:t>
+            </w:r>
+            <w:proofErr w:type="spellEnd"/>
+            <w:r>
+              <w:rPr>
+                <w:color w:val="000000"/>
+                <w:lang w:eastAsia="en-IN"/>
+              </w:rPr>
+              <w:t>}</w:t>
             </w:r>
           </w:p>
         </w:tc>
@@ -4207,7 +4599,23 @@
                 <w:color w:val="000000"/>
                 <w:lang w:eastAsia="en-IN"/>
               </w:rPr>
-              <w:t>/rest/syt/user</w:t>
+              <w:t>/rest/</w:t>
+            </w:r>
+            <w:proofErr w:type="spellStart"/>
+            <w:r>
+              <w:rPr>
+                <w:color w:val="000000"/>
+                <w:lang w:eastAsia="en-IN"/>
+              </w:rPr>
+              <w:t>syt</w:t>
+            </w:r>
+            <w:proofErr w:type="spellEnd"/>
+            <w:r>
+              <w:rPr>
+                <w:color w:val="000000"/>
+                <w:lang w:eastAsia="en-IN"/>
+              </w:rPr>
+              <w:t>/user</w:t>
             </w:r>
             <w:r>
               <w:rPr>
@@ -4221,7 +4629,23 @@
                 <w:color w:val="000000"/>
                 <w:lang w:eastAsia="en-IN"/>
               </w:rPr>
-              <w:t>/{userid}/post</w:t>
+              <w:t>/{</w:t>
+            </w:r>
+            <w:proofErr w:type="spellStart"/>
+            <w:r>
+              <w:rPr>
+                <w:color w:val="000000"/>
+                <w:lang w:eastAsia="en-IN"/>
+              </w:rPr>
+              <w:t>userid</w:t>
+            </w:r>
+            <w:proofErr w:type="spellEnd"/>
+            <w:r>
+              <w:rPr>
+                <w:color w:val="000000"/>
+                <w:lang w:eastAsia="en-IN"/>
+              </w:rPr>
+              <w:t>}/post</w:t>
             </w:r>
             <w:r>
               <w:rPr>
@@ -4235,7 +4659,23 @@
                 <w:color w:val="000000"/>
                 <w:lang w:eastAsia="en-IN"/>
               </w:rPr>
-              <w:t>/{postid}/comment</w:t>
+              <w:t>/{</w:t>
+            </w:r>
+            <w:proofErr w:type="spellStart"/>
+            <w:r>
+              <w:rPr>
+                <w:color w:val="000000"/>
+                <w:lang w:eastAsia="en-IN"/>
+              </w:rPr>
+              <w:t>postid</w:t>
+            </w:r>
+            <w:proofErr w:type="spellEnd"/>
+            <w:r>
+              <w:rPr>
+                <w:color w:val="000000"/>
+                <w:lang w:eastAsia="en-IN"/>
+              </w:rPr>
+              <w:t>}/comment</w:t>
             </w:r>
             <w:r>
               <w:rPr>
@@ -4518,7 +4958,23 @@
                 <w:color w:val="000000"/>
                 <w:lang w:eastAsia="en-IN"/>
               </w:rPr>
-              <w:t>/rest/syt/user</w:t>
+              <w:t>/rest/</w:t>
+            </w:r>
+            <w:proofErr w:type="spellStart"/>
+            <w:r>
+              <w:rPr>
+                <w:color w:val="000000"/>
+                <w:lang w:eastAsia="en-IN"/>
+              </w:rPr>
+              <w:t>syt</w:t>
+            </w:r>
+            <w:proofErr w:type="spellEnd"/>
+            <w:r>
+              <w:rPr>
+                <w:color w:val="000000"/>
+                <w:lang w:eastAsia="en-IN"/>
+              </w:rPr>
+              <w:t>/user</w:t>
             </w:r>
             <w:r>
               <w:rPr>
@@ -4532,7 +4988,23 @@
                 <w:color w:val="000000"/>
                 <w:lang w:eastAsia="en-IN"/>
               </w:rPr>
-              <w:t>/{userid}/post</w:t>
+              <w:t>/{</w:t>
+            </w:r>
+            <w:proofErr w:type="spellStart"/>
+            <w:r>
+              <w:rPr>
+                <w:color w:val="000000"/>
+                <w:lang w:eastAsia="en-IN"/>
+              </w:rPr>
+              <w:t>userid</w:t>
+            </w:r>
+            <w:proofErr w:type="spellEnd"/>
+            <w:r>
+              <w:rPr>
+                <w:color w:val="000000"/>
+                <w:lang w:eastAsia="en-IN"/>
+              </w:rPr>
+              <w:t>}/post</w:t>
             </w:r>
             <w:r>
               <w:rPr>
@@ -4546,7 +5018,23 @@
                 <w:color w:val="000000"/>
                 <w:lang w:eastAsia="en-IN"/>
               </w:rPr>
-              <w:t>/{postid}/comment</w:t>
+              <w:t>/{</w:t>
+            </w:r>
+            <w:proofErr w:type="spellStart"/>
+            <w:r>
+              <w:rPr>
+                <w:color w:val="000000"/>
+                <w:lang w:eastAsia="en-IN"/>
+              </w:rPr>
+              <w:t>postid</w:t>
+            </w:r>
+            <w:proofErr w:type="spellEnd"/>
+            <w:r>
+              <w:rPr>
+                <w:color w:val="000000"/>
+                <w:lang w:eastAsia="en-IN"/>
+              </w:rPr>
+              <w:t>}/comment</w:t>
             </w:r>
             <w:r>
               <w:rPr>
@@ -4642,7 +5130,23 @@
                 <w:color w:val="000000"/>
                 <w:lang w:eastAsia="en-IN"/>
               </w:rPr>
-              <w:t>{commenting_user,comment_text}</w:t>
+              <w:t>{</w:t>
+            </w:r>
+            <w:proofErr w:type="spellStart"/>
+            <w:r>
+              <w:rPr>
+                <w:color w:val="000000"/>
+                <w:lang w:eastAsia="en-IN"/>
+              </w:rPr>
+              <w:t>commenting_user,comment_text</w:t>
+            </w:r>
+            <w:proofErr w:type="spellEnd"/>
+            <w:r>
+              <w:rPr>
+                <w:color w:val="000000"/>
+                <w:lang w:eastAsia="en-IN"/>
+              </w:rPr>
+              <w:t>}</w:t>
             </w:r>
           </w:p>
         </w:tc>
@@ -5073,7 +5577,23 @@
                 <w:color w:val="000000"/>
                 <w:lang w:eastAsia="en-IN"/>
               </w:rPr>
-              <w:t>/rest/syt/user</w:t>
+              <w:t>/rest/</w:t>
+            </w:r>
+            <w:proofErr w:type="spellStart"/>
+            <w:r>
+              <w:rPr>
+                <w:color w:val="000000"/>
+                <w:lang w:eastAsia="en-IN"/>
+              </w:rPr>
+              <w:t>syt</w:t>
+            </w:r>
+            <w:proofErr w:type="spellEnd"/>
+            <w:r>
+              <w:rPr>
+                <w:color w:val="000000"/>
+                <w:lang w:eastAsia="en-IN"/>
+              </w:rPr>
+              <w:t>/user</w:t>
             </w:r>
             <w:r>
               <w:rPr>
@@ -5087,7 +5607,23 @@
                 <w:color w:val="000000"/>
                 <w:lang w:eastAsia="en-IN"/>
               </w:rPr>
-              <w:t>/{userid}/post</w:t>
+              <w:t>/{</w:t>
+            </w:r>
+            <w:proofErr w:type="spellStart"/>
+            <w:r>
+              <w:rPr>
+                <w:color w:val="000000"/>
+                <w:lang w:eastAsia="en-IN"/>
+              </w:rPr>
+              <w:t>userid</w:t>
+            </w:r>
+            <w:proofErr w:type="spellEnd"/>
+            <w:r>
+              <w:rPr>
+                <w:color w:val="000000"/>
+                <w:lang w:eastAsia="en-IN"/>
+              </w:rPr>
+              <w:t>}/post</w:t>
             </w:r>
             <w:r>
               <w:rPr>
@@ -5101,7 +5637,23 @@
                 <w:color w:val="000000"/>
                 <w:lang w:eastAsia="en-IN"/>
               </w:rPr>
-              <w:t>/{postid}/rating</w:t>
+              <w:t>/{</w:t>
+            </w:r>
+            <w:proofErr w:type="spellStart"/>
+            <w:r>
+              <w:rPr>
+                <w:color w:val="000000"/>
+                <w:lang w:eastAsia="en-IN"/>
+              </w:rPr>
+              <w:t>postid</w:t>
+            </w:r>
+            <w:proofErr w:type="spellEnd"/>
+            <w:r>
+              <w:rPr>
+                <w:color w:val="000000"/>
+                <w:lang w:eastAsia="en-IN"/>
+              </w:rPr>
+              <w:t>}/rating</w:t>
             </w:r>
             <w:r>
               <w:rPr>
@@ -5384,7 +5936,23 @@
                 <w:color w:val="000000"/>
                 <w:lang w:eastAsia="en-IN"/>
               </w:rPr>
-              <w:t>/rest/syt/user</w:t>
+              <w:t>/rest/</w:t>
+            </w:r>
+            <w:proofErr w:type="spellStart"/>
+            <w:r>
+              <w:rPr>
+                <w:color w:val="000000"/>
+                <w:lang w:eastAsia="en-IN"/>
+              </w:rPr>
+              <w:t>syt</w:t>
+            </w:r>
+            <w:proofErr w:type="spellEnd"/>
+            <w:r>
+              <w:rPr>
+                <w:color w:val="000000"/>
+                <w:lang w:eastAsia="en-IN"/>
+              </w:rPr>
+              <w:t>/user</w:t>
             </w:r>
             <w:r>
               <w:rPr>
@@ -5398,7 +5966,23 @@
                 <w:color w:val="000000"/>
                 <w:lang w:eastAsia="en-IN"/>
               </w:rPr>
-              <w:t>/{userid}/post</w:t>
+              <w:t>/{</w:t>
+            </w:r>
+            <w:proofErr w:type="spellStart"/>
+            <w:r>
+              <w:rPr>
+                <w:color w:val="000000"/>
+                <w:lang w:eastAsia="en-IN"/>
+              </w:rPr>
+              <w:t>userid</w:t>
+            </w:r>
+            <w:proofErr w:type="spellEnd"/>
+            <w:r>
+              <w:rPr>
+                <w:color w:val="000000"/>
+                <w:lang w:eastAsia="en-IN"/>
+              </w:rPr>
+              <w:t>}/post</w:t>
             </w:r>
             <w:r>
               <w:rPr>
@@ -5412,7 +5996,23 @@
                 <w:color w:val="000000"/>
                 <w:lang w:eastAsia="en-IN"/>
               </w:rPr>
-              <w:t>/{postid}/rating</w:t>
+              <w:t>/{</w:t>
+            </w:r>
+            <w:proofErr w:type="spellStart"/>
+            <w:r>
+              <w:rPr>
+                <w:color w:val="000000"/>
+                <w:lang w:eastAsia="en-IN"/>
+              </w:rPr>
+              <w:t>postid</w:t>
+            </w:r>
+            <w:proofErr w:type="spellEnd"/>
+            <w:r>
+              <w:rPr>
+                <w:color w:val="000000"/>
+                <w:lang w:eastAsia="en-IN"/>
+              </w:rPr>
+              <w:t>}/rating</w:t>
             </w:r>
             <w:r>
               <w:rPr>
@@ -5934,6 +6534,8 @@
       <w:pPr>
         <w:pStyle w:val="Body"/>
       </w:pPr>
+      <w:bookmarkStart w:id="1" w:name="_GoBack"/>
+      <w:bookmarkEnd w:id="1"/>
     </w:p>
     <w:sectPr>
       <w:pgSz w:w="11906" w:h="16838"/>

</xml_diff>

<commit_message>
Added versioning in REST APIs
</commit_message>
<xml_diff>
--- a/docs/Share Your Thoughts.docx
+++ b/docs/Share Your Thoughts.docx
@@ -6,7 +6,9 @@
       <w:pPr>
         <w:pStyle w:val="Heading1"/>
       </w:pPr>
-      <w:bookmarkStart w:id="0" w:name="_temp"/>
+      <w:bookmarkStart w:id="0" w:name="_UndoStart100150"/>
+      <w:bookmarkStart w:id="1" w:name="_temp"/>
+      <w:bookmarkStart w:id="2" w:name="_UndoEnd100150"/>
       <w:r>
         <w:t xml:space="preserve">Share </w:t>
       </w:r>
@@ -15,6 +17,8 @@
       </w:r>
     </w:p>
     <w:bookmarkEnd w:id="0"/>
+    <w:bookmarkEnd w:id="1"/>
+    <w:bookmarkEnd w:id="2"/>
     <w:p>
       <w:pPr>
         <w:pStyle w:val="Heading2"/>
@@ -95,9 +99,26 @@
     </w:p>
     <w:p>
       <w:pPr>
+        <w:spacing w:after="160" w:line="259" w:lineRule="auto"/>
+        <w:rPr>
+          <w:rFonts w:cs="Arial"/>
+          <w:b/>
+          <w:color w:val="38467E"/>
+          <w:sz w:val="28"/>
+          <w:szCs w:val="28"/>
+          <w:lang w:eastAsia="en-GB" w:bidi="ar-SA"/>
+        </w:rPr>
+      </w:pPr>
+      <w:r>
+        <w:br w:type="page"/>
+      </w:r>
+    </w:p>
+    <w:p>
+      <w:pPr>
         <w:pStyle w:val="Heading2"/>
       </w:pPr>
       <w:r>
+        <w:lastRenderedPageBreak/>
         <w:t>Use case diagram</w:t>
       </w:r>
     </w:p>
@@ -129,7 +150,6 @@
           <w:noProof/>
           <w:lang w:val="en-IN" w:eastAsia="en-IN" w:bidi="ar-SA"/>
         </w:rPr>
-        <w:lastRenderedPageBreak/>
         <w:drawing>
           <wp:inline distT="0" distB="0" distL="0" distR="0" wp14:anchorId="3064F7C2" wp14:editId="2C818FB7">
             <wp:extent cx="5724525" cy="4543425"/>
@@ -237,26 +257,6 @@
       <w:r>
         <w:t>Operation are identified and mentioned as interface.</w:t>
       </w:r>
-    </w:p>
-    <w:p>
-      <w:pPr>
-        <w:pStyle w:val="Body"/>
-      </w:pPr>
-    </w:p>
-    <w:p>
-      <w:pPr>
-        <w:pStyle w:val="Body"/>
-      </w:pPr>
-    </w:p>
-    <w:p>
-      <w:pPr>
-        <w:pStyle w:val="Body"/>
-      </w:pPr>
-    </w:p>
-    <w:p>
-      <w:pPr>
-        <w:pStyle w:val="Body"/>
-      </w:pPr>
     </w:p>
     <w:p>
       <w:pPr>
@@ -761,6 +761,13 @@
                 <w:color w:val="000000"/>
                 <w:lang w:eastAsia="en-IN"/>
               </w:rPr>
+              <w:t>v1/</w:t>
+            </w:r>
+            <w:r>
+              <w:rPr>
+                <w:color w:val="000000"/>
+                <w:lang w:eastAsia="en-IN"/>
+              </w:rPr>
               <w:t>posts</w:t>
             </w:r>
             <w:r>
@@ -800,6 +807,13 @@
                 <w:lang w:eastAsia="en-IN"/>
               </w:rPr>
               <w:t>/</w:t>
+            </w:r>
+            <w:r>
+              <w:rPr>
+                <w:color w:val="000000"/>
+                <w:lang w:eastAsia="en-IN"/>
+              </w:rPr>
+              <w:t>v1/</w:t>
             </w:r>
             <w:proofErr w:type="spellStart"/>
             <w:r>
@@ -1116,7 +1130,7 @@
                 <w:color w:val="000000"/>
                 <w:lang w:eastAsia="en-IN"/>
               </w:rPr>
-              <w:t>/</w:t>
+              <w:t>/v1/</w:t>
             </w:r>
             <w:proofErr w:type="spellStart"/>
             <w:r>
@@ -1431,7 +1445,14 @@
                 <w:color w:val="000000"/>
                 <w:lang w:eastAsia="en-IN"/>
               </w:rPr>
-              <w:t>/user</w:t>
+              <w:t>/v1/</w:t>
+            </w:r>
+            <w:r>
+              <w:rPr>
+                <w:color w:val="000000"/>
+                <w:lang w:eastAsia="en-IN"/>
+              </w:rPr>
+              <w:t>user</w:t>
             </w:r>
             <w:r>
               <w:rPr>
@@ -1868,7 +1889,14 @@
                 <w:color w:val="000000"/>
                 <w:lang w:eastAsia="en-IN"/>
               </w:rPr>
-              <w:t>/user</w:t>
+              <w:t>/v1/</w:t>
+            </w:r>
+            <w:r>
+              <w:rPr>
+                <w:color w:val="000000"/>
+                <w:lang w:eastAsia="en-IN"/>
+              </w:rPr>
+              <w:t>user</w:t>
             </w:r>
             <w:r>
               <w:rPr>
@@ -2427,7 +2455,14 @@
                 <w:color w:val="000000"/>
                 <w:lang w:eastAsia="en-IN"/>
               </w:rPr>
-              <w:t>/user</w:t>
+              <w:t>/v1/</w:t>
+            </w:r>
+            <w:r>
+              <w:rPr>
+                <w:color w:val="000000"/>
+                <w:lang w:eastAsia="en-IN"/>
+              </w:rPr>
+              <w:t>user</w:t>
             </w:r>
             <w:r>
               <w:rPr>
@@ -2756,7 +2791,14 @@
                 <w:color w:val="000000"/>
                 <w:lang w:eastAsia="en-IN"/>
               </w:rPr>
-              <w:t>/user</w:t>
+              <w:t>/v1/</w:t>
+            </w:r>
+            <w:r>
+              <w:rPr>
+                <w:color w:val="000000"/>
+                <w:lang w:eastAsia="en-IN"/>
+              </w:rPr>
+              <w:t>user</w:t>
             </w:r>
             <w:r>
               <w:rPr>
@@ -3200,7 +3242,14 @@
                 <w:color w:val="000000"/>
                 <w:lang w:eastAsia="en-IN"/>
               </w:rPr>
-              <w:t>/user</w:t>
+              <w:t>/v1/</w:t>
+            </w:r>
+            <w:r>
+              <w:rPr>
+                <w:color w:val="000000"/>
+                <w:lang w:eastAsia="en-IN"/>
+              </w:rPr>
+              <w:t>user</w:t>
             </w:r>
             <w:r>
               <w:rPr>
@@ -3667,7 +3716,14 @@
                 <w:color w:val="000000"/>
                 <w:lang w:eastAsia="en-IN"/>
               </w:rPr>
-              <w:t>/user</w:t>
+              <w:t>/v1/</w:t>
+            </w:r>
+            <w:r>
+              <w:rPr>
+                <w:color w:val="000000"/>
+                <w:lang w:eastAsia="en-IN"/>
+              </w:rPr>
+              <w:t>user</w:t>
             </w:r>
             <w:r>
               <w:rPr>
@@ -4019,7 +4075,14 @@
                 <w:color w:val="000000"/>
                 <w:lang w:eastAsia="en-IN"/>
               </w:rPr>
-              <w:t>/user</w:t>
+              <w:t>/v1/</w:t>
+            </w:r>
+            <w:r>
+              <w:rPr>
+                <w:color w:val="000000"/>
+                <w:lang w:eastAsia="en-IN"/>
+              </w:rPr>
+              <w:t>user</w:t>
             </w:r>
             <w:r>
               <w:rPr>
@@ -4615,7 +4678,14 @@
                 <w:color w:val="000000"/>
                 <w:lang w:eastAsia="en-IN"/>
               </w:rPr>
-              <w:t>/user</w:t>
+              <w:t>/v1/</w:t>
+            </w:r>
+            <w:r>
+              <w:rPr>
+                <w:color w:val="000000"/>
+                <w:lang w:eastAsia="en-IN"/>
+              </w:rPr>
+              <w:t>user</w:t>
             </w:r>
             <w:r>
               <w:rPr>
@@ -4974,7 +5044,14 @@
                 <w:color w:val="000000"/>
                 <w:lang w:eastAsia="en-IN"/>
               </w:rPr>
-              <w:t>/user</w:t>
+              <w:t>/v1/</w:t>
+            </w:r>
+            <w:r>
+              <w:rPr>
+                <w:color w:val="000000"/>
+                <w:lang w:eastAsia="en-IN"/>
+              </w:rPr>
+              <w:t>user</w:t>
             </w:r>
             <w:r>
               <w:rPr>
@@ -5593,7 +5670,14 @@
                 <w:color w:val="000000"/>
                 <w:lang w:eastAsia="en-IN"/>
               </w:rPr>
-              <w:t>/user</w:t>
+              <w:t>/v1/</w:t>
+            </w:r>
+            <w:r>
+              <w:rPr>
+                <w:color w:val="000000"/>
+                <w:lang w:eastAsia="en-IN"/>
+              </w:rPr>
+              <w:t>user</w:t>
             </w:r>
             <w:r>
               <w:rPr>
@@ -5952,7 +6036,16 @@
                 <w:color w:val="000000"/>
                 <w:lang w:eastAsia="en-IN"/>
               </w:rPr>
-              <w:t>/user</w:t>
+              <w:t>/v1/</w:t>
+            </w:r>
+            <w:bookmarkStart w:id="3" w:name="_GoBack"/>
+            <w:bookmarkEnd w:id="3"/>
+            <w:r>
+              <w:rPr>
+                <w:color w:val="000000"/>
+                <w:lang w:eastAsia="en-IN"/>
+              </w:rPr>
+              <w:t>user</w:t>
             </w:r>
             <w:r>
               <w:rPr>
@@ -6533,9 +6626,39 @@
     <w:p>
       <w:pPr>
         <w:pStyle w:val="Body"/>
-      </w:pPr>
-      <w:bookmarkStart w:id="1" w:name="_GoBack"/>
-      <w:bookmarkEnd w:id="1"/>
+        <w:ind w:left="0"/>
+      </w:pPr>
+    </w:p>
+    <w:p>
+      <w:pPr>
+        <w:spacing w:after="160" w:line="259" w:lineRule="auto"/>
+        <w:rPr>
+          <w:rFonts w:cs="Arial"/>
+          <w:b/>
+          <w:color w:val="38467E"/>
+          <w:sz w:val="28"/>
+          <w:szCs w:val="28"/>
+          <w:lang w:eastAsia="en-GB" w:bidi="ar-SA"/>
+        </w:rPr>
+      </w:pPr>
+      <w:r>
+        <w:br w:type="page"/>
+      </w:r>
+    </w:p>
+    <w:p>
+      <w:pPr>
+        <w:pStyle w:val="Heading2"/>
+      </w:pPr>
+      <w:r>
+        <w:lastRenderedPageBreak/>
+        <w:t>Mock up Screens</w:t>
+      </w:r>
+    </w:p>
+    <w:p>
+      <w:pPr>
+        <w:pStyle w:val="Body"/>
+        <w:ind w:left="0"/>
+      </w:pPr>
     </w:p>
     <w:sectPr>
       <w:pgSz w:w="11906" w:h="16838"/>

</xml_diff>